<commit_message>
Apgriezu bildes macibu materiālā
</commit_message>
<xml_diff>
--- a/Mācibu materiāls par sazarojuma konstrukcijām programmēšanas valodā Cpp.docx
+++ b/Mācibu materiāls par sazarojuma konstrukcijām programmēšanas valodā Cpp.docx
@@ -54,7 +54,6 @@
         <w:rPr>
           <w:rFonts w:ascii="Times New Roman" w:hAnsi="Times New Roman" w:cs="Times New Roman"/>
           <w:noProof/>
-          <w:lang w:val="lv-LV"/>
         </w:rPr>
         <mc:AlternateContent>
           <mc:Choice Requires="wps">
@@ -112,13 +111,7 @@
                               <w:rPr>
                                 <w:lang w:val="lv-LV"/>
                               </w:rPr>
-                              <w:t xml:space="preserve">Sazarota </w:t>
-                            </w:r>
-                            <w:r>
-                              <w:rPr>
-                                <w:lang w:val="lv-LV"/>
-                              </w:rPr>
-                              <w:t>struktūra</w:t>
+                              <w:t>Sazarota struktūra</w:t>
                             </w:r>
                           </w:p>
                         </w:txbxContent>
@@ -178,7 +171,6 @@
         <w:rPr>
           <w:rFonts w:ascii="Times New Roman" w:hAnsi="Times New Roman" w:cs="Times New Roman"/>
           <w:noProof/>
-          <w:lang w:val="lv-LV"/>
         </w:rPr>
         <mc:AlternateContent>
           <mc:Choice Requires="wps">
@@ -236,7 +228,13 @@
                               <w:rPr>
                                 <w:lang w:val="lv-LV"/>
                               </w:rPr>
-                              <w:t>Lineāra struktūra</w:t>
+                              <w:t xml:space="preserve">Lineāra </w:t>
+                            </w:r>
+                            <w:r>
+                              <w:rPr>
+                                <w:lang w:val="lv-LV"/>
+                              </w:rPr>
+                              <w:t>struktūra</w:t>
                             </w:r>
                           </w:p>
                         </w:txbxContent>
@@ -651,22 +649,22 @@
           <w:noProof/>
         </w:rPr>
         <w:drawing>
-          <wp:anchor distT="0" distB="0" distL="114300" distR="114300" simplePos="0" relativeHeight="251664384" behindDoc="1" locked="0" layoutInCell="1" allowOverlap="1" wp14:anchorId="0121FF70" wp14:editId="10510B9C">
+          <wp:anchor distT="0" distB="0" distL="114300" distR="114300" simplePos="0" relativeHeight="251664384" behindDoc="1" locked="0" layoutInCell="1" allowOverlap="1" wp14:anchorId="11C9FB93" wp14:editId="0CC4FA84">
             <wp:simplePos x="0" y="0"/>
             <wp:positionH relativeFrom="margin">
-              <wp:posOffset>3230245</wp:posOffset>
+              <wp:posOffset>3558540</wp:posOffset>
             </wp:positionH>
             <wp:positionV relativeFrom="paragraph">
-              <wp:posOffset>1399540</wp:posOffset>
+              <wp:posOffset>1400175</wp:posOffset>
             </wp:positionV>
-            <wp:extent cx="3261995" cy="2682240"/>
+            <wp:extent cx="2934335" cy="2682240"/>
             <wp:effectExtent l="0" t="0" r="0" b="3810"/>
             <wp:wrapTight wrapText="bothSides">
               <wp:wrapPolygon edited="0">
                 <wp:start x="0" y="0"/>
                 <wp:lineTo x="0" y="21477"/>
-                <wp:lineTo x="21444" y="21477"/>
-                <wp:lineTo x="21444" y="0"/>
+                <wp:lineTo x="21455" y="21477"/>
+                <wp:lineTo x="21455" y="0"/>
                 <wp:lineTo x="0" y="0"/>
               </wp:wrapPolygon>
             </wp:wrapTight>
@@ -683,7 +681,7 @@
                       <a:picLocks noChangeAspect="1" noChangeArrowheads="1"/>
                     </pic:cNvPicPr>
                   </pic:nvPicPr>
-                  <pic:blipFill>
+                  <pic:blipFill rotWithShape="1">
                     <a:blip r:embed="rId9">
                       <a:extLst>
                         <a:ext uri="{28A0092B-C50C-407E-A947-70E740481C1C}">
@@ -691,15 +689,13 @@
                         </a:ext>
                       </a:extLst>
                     </a:blip>
-                    <a:srcRect/>
-                    <a:stretch>
-                      <a:fillRect/>
-                    </a:stretch>
+                    <a:srcRect l="10044"/>
+                    <a:stretch/>
                   </pic:blipFill>
                   <pic:spPr bwMode="auto">
                     <a:xfrm>
                       <a:off x="0" y="0"/>
-                      <a:ext cx="3261995" cy="2682240"/>
+                      <a:ext cx="2934335" cy="2682240"/>
                     </a:xfrm>
                     <a:prstGeom prst="rect">
                       <a:avLst/>
@@ -708,6 +704,11 @@
                     <a:ln>
                       <a:noFill/>
                     </a:ln>
+                    <a:extLst>
+                      <a:ext uri="{53640926-AAD7-44D8-BBD7-CCE9431645EC}">
+                        <a14:shadowObscured xmlns:a14="http://schemas.microsoft.com/office/drawing/2010/main"/>
+                      </a:ext>
+                    </a:extLst>
                   </pic:spPr>
                 </pic:pic>
               </a:graphicData>
@@ -724,10 +725,89 @@
       <w:r>
         <w:rPr>
           <w:rFonts w:ascii="Times New Roman" w:hAnsi="Times New Roman" w:cs="Times New Roman"/>
-          <w:lang w:val="lv-LV"/>
+          <w:noProof/>
         </w:rPr>
         <w:drawing>
-          <wp:anchor distT="0" distB="0" distL="114300" distR="114300" simplePos="0" relativeHeight="251668480" behindDoc="1" locked="0" layoutInCell="1" allowOverlap="1" wp14:anchorId="103721B0" wp14:editId="2E141CE4">
+          <wp:anchor distT="0" distB="0" distL="114300" distR="114300" simplePos="0" relativeHeight="251665408" behindDoc="1" locked="0" layoutInCell="1" allowOverlap="1" wp14:anchorId="42616680" wp14:editId="2DA61FEE">
+            <wp:simplePos x="0" y="0"/>
+            <wp:positionH relativeFrom="page">
+              <wp:posOffset>327660</wp:posOffset>
+            </wp:positionH>
+            <wp:positionV relativeFrom="paragraph">
+              <wp:posOffset>1377315</wp:posOffset>
+            </wp:positionV>
+            <wp:extent cx="3740785" cy="2720340"/>
+            <wp:effectExtent l="0" t="0" r="0" b="3810"/>
+            <wp:wrapTight wrapText="bothSides">
+              <wp:wrapPolygon edited="0">
+                <wp:start x="0" y="0"/>
+                <wp:lineTo x="0" y="21479"/>
+                <wp:lineTo x="21450" y="21479"/>
+                <wp:lineTo x="21450" y="0"/>
+                <wp:lineTo x="0" y="0"/>
+              </wp:wrapPolygon>
+            </wp:wrapTight>
+            <wp:docPr id="7" name="Picture 7" descr="https://lh4.googleusercontent.com/3x2oJ_b4rHYLgVoQAncOBqIFKwL9Cooaajv7oyAIHF30IcNlJvYdr6ayjMaxeuWttwhZwwwJK0BpEh0jY1k1HRAJ-z44SJ-ai_-WJ6xLJCBZt86s4rkAzCshfzRT5qsvSBk0hqU-UE6AyY2vkIcnm-MijA=s2048"/>
+            <wp:cNvGraphicFramePr>
+              <a:graphicFrameLocks xmlns:a="http://schemas.openxmlformats.org/drawingml/2006/main" noChangeAspect="1"/>
+            </wp:cNvGraphicFramePr>
+            <a:graphic xmlns:a="http://schemas.openxmlformats.org/drawingml/2006/main">
+              <a:graphicData uri="http://schemas.openxmlformats.org/drawingml/2006/picture">
+                <pic:pic xmlns:pic="http://schemas.openxmlformats.org/drawingml/2006/picture">
+                  <pic:nvPicPr>
+                    <pic:cNvPr id="0" name="Picture 17" descr="https://lh4.googleusercontent.com/3x2oJ_b4rHYLgVoQAncOBqIFKwL9Cooaajv7oyAIHF30IcNlJvYdr6ayjMaxeuWttwhZwwwJK0BpEh0jY1k1HRAJ-z44SJ-ai_-WJ6xLJCBZt86s4rkAzCshfzRT5qsvSBk0hqU-UE6AyY2vkIcnm-MijA=s2048"/>
+                    <pic:cNvPicPr>
+                      <a:picLocks noChangeAspect="1" noChangeArrowheads="1"/>
+                    </pic:cNvPicPr>
+                  </pic:nvPicPr>
+                  <pic:blipFill rotWithShape="1">
+                    <a:blip r:embed="rId10" cstate="print">
+                      <a:extLst>
+                        <a:ext uri="{28A0092B-C50C-407E-A947-70E740481C1C}">
+                          <a14:useLocalDpi xmlns:a14="http://schemas.microsoft.com/office/drawing/2010/main" val="0"/>
+                        </a:ext>
+                      </a:extLst>
+                    </a:blip>
+                    <a:srcRect l="8054"/>
+                    <a:stretch/>
+                  </pic:blipFill>
+                  <pic:spPr bwMode="auto">
+                    <a:xfrm>
+                      <a:off x="0" y="0"/>
+                      <a:ext cx="3740785" cy="2720340"/>
+                    </a:xfrm>
+                    <a:prstGeom prst="rect">
+                      <a:avLst/>
+                    </a:prstGeom>
+                    <a:noFill/>
+                    <a:ln>
+                      <a:noFill/>
+                    </a:ln>
+                    <a:extLst>
+                      <a:ext uri="{53640926-AAD7-44D8-BBD7-CCE9431645EC}">
+                        <a14:shadowObscured xmlns:a14="http://schemas.microsoft.com/office/drawing/2010/main"/>
+                      </a:ext>
+                    </a:extLst>
+                  </pic:spPr>
+                </pic:pic>
+              </a:graphicData>
+            </a:graphic>
+            <wp14:sizeRelH relativeFrom="margin">
+              <wp14:pctWidth>0</wp14:pctWidth>
+            </wp14:sizeRelH>
+            <wp14:sizeRelV relativeFrom="margin">
+              <wp14:pctHeight>0</wp14:pctHeight>
+            </wp14:sizeRelV>
+          </wp:anchor>
+        </w:drawing>
+      </w:r>
+      <w:r>
+        <w:rPr>
+          <w:rFonts w:ascii="Times New Roman" w:hAnsi="Times New Roman" w:cs="Times New Roman"/>
+          <w:noProof/>
+        </w:rPr>
+        <w:drawing>
+          <wp:anchor distT="0" distB="0" distL="114300" distR="114300" simplePos="0" relativeHeight="251668480" behindDoc="1" locked="0" layoutInCell="1" allowOverlap="1" wp14:anchorId="6D373461" wp14:editId="79E16652">
             <wp:simplePos x="0" y="0"/>
             <wp:positionH relativeFrom="page">
               <wp:posOffset>3738880</wp:posOffset>
@@ -758,7 +838,7 @@
                     <pic:cNvPicPr/>
                   </pic:nvPicPr>
                   <pic:blipFill>
-                    <a:blip r:embed="rId10">
+                    <a:blip r:embed="rId11">
                       <a:extLst>
                         <a:ext uri="{28A0092B-C50C-407E-A947-70E740481C1C}">
                           <a14:useLocalDpi xmlns:a14="http://schemas.microsoft.com/office/drawing/2010/main" val="0"/>
@@ -793,29 +873,84 @@
       <w:r>
         <w:rPr>
           <w:rFonts w:ascii="Times New Roman" w:hAnsi="Times New Roman" w:cs="Times New Roman"/>
+          <w:lang w:val="lv-LV"/>
+        </w:rPr>
+        <w:t>ļauj izvēlēties starp divām vai vairāk iespējām atkarībā no noteiktas nosacījuma patiesuma. Ja nosacījums ir patiess, tad tiek izpildīts viens kods, ja nosacījums nav patiess, tad tiek izpildīts cits kods. Tas ļauj programmai pieņemt lēmumus un veikt atbilstošas darbības.</w:t>
+      </w:r>
+      <w:r>
+        <w:rPr>
+          <w:rFonts w:ascii="Times New Roman" w:hAnsi="Times New Roman" w:cs="Times New Roman"/>
           <w:noProof/>
         </w:rPr>
+        <w:t xml:space="preserve"> </w:t>
+      </w:r>
+    </w:p>
+    <w:p>
+      <w:pPr>
+        <w:rPr>
+          <w:rFonts w:ascii="Times New Roman" w:hAnsi="Times New Roman" w:cs="Times New Roman"/>
+          <w:b/>
+          <w:lang w:val="lv-LV"/>
+        </w:rPr>
+      </w:pPr>
+    </w:p>
+    <w:p>
+      <w:pPr>
+        <w:pStyle w:val="ListParagraph"/>
+        <w:numPr>
+          <w:ilvl w:val="0"/>
+          <w:numId w:val="2"/>
+        </w:numPr>
+        <w:rPr>
+          <w:rFonts w:ascii="Times New Roman" w:hAnsi="Times New Roman" w:cs="Times New Roman"/>
+          <w:b/>
+          <w:lang w:val="lv-LV"/>
+        </w:rPr>
+      </w:pPr>
+      <w:r>
+        <w:rPr>
+          <w:rFonts w:ascii="Times New Roman" w:hAnsi="Times New Roman" w:cs="Times New Roman"/>
+          <w:b/>
+          <w:lang w:val="lv-LV"/>
+        </w:rPr>
+        <w:t>Switch apgalvojums</w:t>
+      </w:r>
+    </w:p>
+    <w:p>
+      <w:pPr>
+        <w:pStyle w:val="ListParagraph"/>
+        <w:rPr>
+          <w:rFonts w:ascii="Times New Roman" w:hAnsi="Times New Roman" w:cs="Times New Roman"/>
+          <w:noProof/>
+        </w:rPr>
+      </w:pPr>
+      <w:r>
+        <w:rPr>
+          <w:rFonts w:ascii="Times New Roman" w:hAnsi="Times New Roman" w:cs="Times New Roman"/>
+          <w:b/>
+          <w:noProof/>
+        </w:rPr>
         <w:drawing>
-          <wp:anchor distT="0" distB="0" distL="114300" distR="114300" simplePos="0" relativeHeight="251665408" behindDoc="1" locked="0" layoutInCell="1" allowOverlap="1" wp14:anchorId="54A51EA5" wp14:editId="5D9590E5">
+          <wp:anchor distT="0" distB="0" distL="114300" distR="114300" simplePos="0" relativeHeight="251669504" behindDoc="1" locked="0" layoutInCell="1" allowOverlap="1" wp14:anchorId="1854E7AD" wp14:editId="0C4893F2">
             <wp:simplePos x="0" y="0"/>
             <wp:positionH relativeFrom="page">
-              <wp:align>left</wp:align>
+              <wp:posOffset>3733800</wp:posOffset>
             </wp:positionH>
             <wp:positionV relativeFrom="paragraph">
-              <wp:posOffset>1376680</wp:posOffset>
+              <wp:posOffset>2322830</wp:posOffset>
             </wp:positionV>
-            <wp:extent cx="4068445" cy="2720340"/>
-            <wp:effectExtent l="0" t="0" r="8255" b="3810"/>
+            <wp:extent cx="3208020" cy="3841750"/>
+            <wp:effectExtent l="0" t="0" r="0" b="6350"/>
             <wp:wrapTight wrapText="bothSides">
               <wp:wrapPolygon edited="0">
                 <wp:start x="0" y="0"/>
-                <wp:lineTo x="0" y="21479"/>
-                <wp:lineTo x="21543" y="21479"/>
-                <wp:lineTo x="21543" y="0"/>
+                <wp:lineTo x="0" y="21529"/>
+                <wp:lineTo x="21420" y="21529"/>
+                <wp:lineTo x="21420" y="0"/>
                 <wp:lineTo x="0" y="0"/>
               </wp:wrapPolygon>
             </wp:wrapTight>
-            <wp:docPr id="7" name="Picture 7" descr="https://lh4.googleusercontent.com/3x2oJ_b4rHYLgVoQAncOBqIFKwL9Cooaajv7oyAIHF30IcNlJvYdr6ayjMaxeuWttwhZwwwJK0BpEh0jY1k1HRAJ-z44SJ-ai_-WJ6xLJCBZt86s4rkAzCshfzRT5qsvSBk0hqU-UE6AyY2vkIcnm-MijA=s2048"/>
+            <wp:docPr id="1" name="Picture 1"/>
             <wp:cNvGraphicFramePr>
               <a:graphicFrameLocks xmlns:a="http://schemas.openxmlformats.org/drawingml/2006/main" noChangeAspect="1"/>
             </wp:cNvGraphicFramePr>
@@ -823,36 +958,36 @@
               <a:graphicData uri="http://schemas.openxmlformats.org/drawingml/2006/picture">
                 <pic:pic xmlns:pic="http://schemas.openxmlformats.org/drawingml/2006/picture">
                   <pic:nvPicPr>
-                    <pic:cNvPr id="0" name="Picture 17" descr="https://lh4.googleusercontent.com/3x2oJ_b4rHYLgVoQAncOBqIFKwL9Cooaajv7oyAIHF30IcNlJvYdr6ayjMaxeuWttwhZwwwJK0BpEh0jY1k1HRAJ-z44SJ-ai_-WJ6xLJCBZt86s4rkAzCshfzRT5qsvSBk0hqU-UE6AyY2vkIcnm-MijA=s2048"/>
-                    <pic:cNvPicPr>
-                      <a:picLocks noChangeAspect="1" noChangeArrowheads="1"/>
-                    </pic:cNvPicPr>
+                    <pic:cNvPr id="1" name=""/>
+                    <pic:cNvPicPr/>
                   </pic:nvPicPr>
-                  <pic:blipFill>
-                    <a:blip r:embed="rId11" cstate="print">
+                  <pic:blipFill rotWithShape="1">
+                    <a:blip r:embed="rId12" cstate="print">
                       <a:extLst>
                         <a:ext uri="{28A0092B-C50C-407E-A947-70E740481C1C}">
                           <a14:useLocalDpi xmlns:a14="http://schemas.microsoft.com/office/drawing/2010/main" val="0"/>
                         </a:ext>
                       </a:extLst>
                     </a:blip>
-                    <a:srcRect/>
-                    <a:stretch>
-                      <a:fillRect/>
-                    </a:stretch>
+                    <a:srcRect l="7473"/>
+                    <a:stretch/>
                   </pic:blipFill>
                   <pic:spPr bwMode="auto">
                     <a:xfrm>
                       <a:off x="0" y="0"/>
-                      <a:ext cx="4068445" cy="2720340"/>
+                      <a:ext cx="3208020" cy="3841750"/>
                     </a:xfrm>
                     <a:prstGeom prst="rect">
                       <a:avLst/>
                     </a:prstGeom>
-                    <a:noFill/>
                     <a:ln>
                       <a:noFill/>
                     </a:ln>
+                    <a:extLst>
+                      <a:ext uri="{53640926-AAD7-44D8-BBD7-CCE9431645EC}">
+                        <a14:shadowObscured xmlns:a14="http://schemas.microsoft.com/office/drawing/2010/main"/>
+                      </a:ext>
+                    </a:extLst>
                   </pic:spPr>
                 </pic:pic>
               </a:graphicData>
@@ -869,64 +1004,10 @@
       <w:r>
         <w:rPr>
           <w:rFonts w:ascii="Times New Roman" w:hAnsi="Times New Roman" w:cs="Times New Roman"/>
-          <w:lang w:val="lv-LV"/>
-        </w:rPr>
-        <w:t>ļauj izvēlēties starp divām vai vairāk iespējām atkarībā no noteiktas nosacījuma patiesuma. Ja nosacījums ir patiess, tad tiek izpildīts viens kods, ja nosacījums nav patiess, tad tiek izpildīts cits kods. Tas ļauj programmai pieņemt lēmumus un veikt atbilstošas darbības.</w:t>
-      </w:r>
-      <w:r>
-        <w:rPr>
-          <w:rFonts w:ascii="Times New Roman" w:hAnsi="Times New Roman" w:cs="Times New Roman"/>
           <w:noProof/>
         </w:rPr>
-        <w:t xml:space="preserve"> </w:t>
-      </w:r>
-    </w:p>
-    <w:p>
-      <w:pPr>
-        <w:rPr>
-          <w:rFonts w:ascii="Times New Roman" w:hAnsi="Times New Roman" w:cs="Times New Roman"/>
-          <w:b/>
-          <w:lang w:val="lv-LV"/>
-        </w:rPr>
-      </w:pPr>
-    </w:p>
-    <w:p>
-      <w:pPr>
-        <w:pStyle w:val="ListParagraph"/>
-        <w:numPr>
-          <w:ilvl w:val="0"/>
-          <w:numId w:val="2"/>
-        </w:numPr>
-        <w:rPr>
-          <w:rFonts w:ascii="Times New Roman" w:hAnsi="Times New Roman" w:cs="Times New Roman"/>
-          <w:b/>
-          <w:lang w:val="lv-LV"/>
-        </w:rPr>
-      </w:pPr>
-      <w:r>
-        <w:rPr>
-          <w:rFonts w:ascii="Times New Roman" w:hAnsi="Times New Roman" w:cs="Times New Roman"/>
-          <w:b/>
-          <w:lang w:val="lv-LV"/>
-        </w:rPr>
-        <w:t>Switch apgalvojums</w:t>
-      </w:r>
-    </w:p>
-    <w:p>
-      <w:pPr>
-        <w:pStyle w:val="ListParagraph"/>
-        <w:rPr>
-          <w:rFonts w:ascii="Times New Roman" w:hAnsi="Times New Roman" w:cs="Times New Roman"/>
-          <w:noProof/>
-        </w:rPr>
-      </w:pPr>
-      <w:r>
-        <w:rPr>
-          <w:rFonts w:ascii="Times New Roman" w:hAnsi="Times New Roman" w:cs="Times New Roman"/>
-          <w:lang w:val="lv-LV"/>
-        </w:rPr>
         <w:drawing>
-          <wp:anchor distT="0" distB="0" distL="114300" distR="114300" simplePos="0" relativeHeight="251671552" behindDoc="1" locked="0" layoutInCell="1" allowOverlap="1" wp14:anchorId="3904B282" wp14:editId="04410729">
+          <wp:anchor distT="0" distB="0" distL="114300" distR="114300" simplePos="0" relativeHeight="251671552" behindDoc="1" locked="0" layoutInCell="1" allowOverlap="1" wp14:anchorId="7644A1B5" wp14:editId="41FC9829">
             <wp:simplePos x="0" y="0"/>
             <wp:positionH relativeFrom="margin">
               <wp:posOffset>-480060</wp:posOffset>
@@ -949,7 +1030,7 @@
                     <pic:cNvPicPr/>
                   </pic:nvPicPr>
                   <pic:blipFill>
-                    <a:blip r:embed="rId12">
+                    <a:blip r:embed="rId13">
                       <a:extLst>
                         <a:ext uri="{28A0092B-C50C-407E-A947-70E740481C1C}">
                           <a14:useLocalDpi xmlns:a14="http://schemas.microsoft.com/office/drawing/2010/main" val="0"/>
@@ -984,10 +1065,10 @@
       <w:r>
         <w:rPr>
           <w:rFonts w:ascii="Times New Roman" w:hAnsi="Times New Roman" w:cs="Times New Roman"/>
-          <w:lang w:val="lv-LV"/>
+          <w:noProof/>
         </w:rPr>
         <w:drawing>
-          <wp:anchor distT="0" distB="0" distL="114300" distR="114300" simplePos="0" relativeHeight="251670528" behindDoc="1" locked="0" layoutInCell="1" allowOverlap="1" wp14:anchorId="4DBC72E1" wp14:editId="51900A6A">
+          <wp:anchor distT="0" distB="0" distL="114300" distR="114300" simplePos="0" relativeHeight="251670528" behindDoc="1" locked="0" layoutInCell="1" allowOverlap="1" wp14:anchorId="12663D08" wp14:editId="7740111A">
             <wp:simplePos x="0" y="0"/>
             <wp:positionH relativeFrom="column">
               <wp:posOffset>2445385</wp:posOffset>
@@ -1018,7 +1099,7 @@
                     <pic:cNvPicPr/>
                   </pic:nvPicPr>
                   <pic:blipFill>
-                    <a:blip r:embed="rId13">
+                    <a:blip r:embed="rId14">
                       <a:extLst>
                         <a:ext uri="{28A0092B-C50C-407E-A947-70E740481C1C}">
                           <a14:useLocalDpi xmlns:a14="http://schemas.microsoft.com/office/drawing/2010/main" val="0"/>
@@ -1053,76 +1134,6 @@
       <w:r>
         <w:rPr>
           <w:rFonts w:ascii="Times New Roman" w:hAnsi="Times New Roman" w:cs="Times New Roman"/>
-          <w:b/>
-          <w:lang w:val="lv-LV"/>
-        </w:rPr>
-        <w:drawing>
-          <wp:anchor distT="0" distB="0" distL="114300" distR="114300" simplePos="0" relativeHeight="251669504" behindDoc="1" locked="0" layoutInCell="1" allowOverlap="1" wp14:anchorId="1DEC54D5" wp14:editId="0E7F3E6E">
-            <wp:simplePos x="0" y="0"/>
-            <wp:positionH relativeFrom="page">
-              <wp:posOffset>3474720</wp:posOffset>
-            </wp:positionH>
-            <wp:positionV relativeFrom="paragraph">
-              <wp:posOffset>2322830</wp:posOffset>
-            </wp:positionV>
-            <wp:extent cx="3467100" cy="3841750"/>
-            <wp:effectExtent l="0" t="0" r="0" b="6350"/>
-            <wp:wrapTight wrapText="bothSides">
-              <wp:wrapPolygon edited="0">
-                <wp:start x="0" y="0"/>
-                <wp:lineTo x="0" y="21529"/>
-                <wp:lineTo x="21481" y="21529"/>
-                <wp:lineTo x="21481" y="0"/>
-                <wp:lineTo x="0" y="0"/>
-              </wp:wrapPolygon>
-            </wp:wrapTight>
-            <wp:docPr id="1" name="Picture 1"/>
-            <wp:cNvGraphicFramePr>
-              <a:graphicFrameLocks xmlns:a="http://schemas.openxmlformats.org/drawingml/2006/main" noChangeAspect="1"/>
-            </wp:cNvGraphicFramePr>
-            <a:graphic xmlns:a="http://schemas.openxmlformats.org/drawingml/2006/main">
-              <a:graphicData uri="http://schemas.openxmlformats.org/drawingml/2006/picture">
-                <pic:pic xmlns:pic="http://schemas.openxmlformats.org/drawingml/2006/picture">
-                  <pic:nvPicPr>
-                    <pic:cNvPr id="1" name=""/>
-                    <pic:cNvPicPr/>
-                  </pic:nvPicPr>
-                  <pic:blipFill>
-                    <a:blip r:embed="rId14" cstate="print">
-                      <a:extLst>
-                        <a:ext uri="{28A0092B-C50C-407E-A947-70E740481C1C}">
-                          <a14:useLocalDpi xmlns:a14="http://schemas.microsoft.com/office/drawing/2010/main" val="0"/>
-                        </a:ext>
-                      </a:extLst>
-                    </a:blip>
-                    <a:stretch>
-                      <a:fillRect/>
-                    </a:stretch>
-                  </pic:blipFill>
-                  <pic:spPr>
-                    <a:xfrm>
-                      <a:off x="0" y="0"/>
-                      <a:ext cx="3467100" cy="3841750"/>
-                    </a:xfrm>
-                    <a:prstGeom prst="rect">
-                      <a:avLst/>
-                    </a:prstGeom>
-                  </pic:spPr>
-                </pic:pic>
-              </a:graphicData>
-            </a:graphic>
-            <wp14:sizeRelH relativeFrom="margin">
-              <wp14:pctWidth>0</wp14:pctWidth>
-            </wp14:sizeRelH>
-            <wp14:sizeRelV relativeFrom="margin">
-              <wp14:pctHeight>0</wp14:pctHeight>
-            </wp14:sizeRelV>
-          </wp:anchor>
-        </w:drawing>
-      </w:r>
-      <w:r>
-        <w:rPr>
-          <w:rFonts w:ascii="Times New Roman" w:hAnsi="Times New Roman" w:cs="Times New Roman"/>
           <w:lang w:val="lv-LV"/>
         </w:rPr>
         <w:t>ļauj izvēlēties starp vairākām iespējām atkarībā no noteiktas vērtības. Katrai iespējai ir norādīts konkrēts gadījums (case), un atkarībā no vērtības tiek izpildīts atbilstošais kods. Ja neviens no gadījumiem neizpildās, ir iespējams definēt noklusējuma gadījumu (default), kas tiks izpildīts.</w:t>
@@ -1134,6 +1145,8 @@
         </w:rPr>
         <w:t xml:space="preserve"> Break komanda ir svarīga, lai pārtrauktu switch konstrukcijas izpildi un izvairītos no nevēlamas "ieplūšanas" citos case blokos.</w:t>
       </w:r>
+      <w:bookmarkStart w:id="0" w:name="_GoBack"/>
+      <w:bookmarkEnd w:id="0"/>
     </w:p>
     <w:p>
       <w:pPr>
@@ -1254,7 +1267,7 @@
       <w:r>
         <w:rPr>
           <w:rFonts w:ascii="Times New Roman" w:hAnsi="Times New Roman" w:cs="Times New Roman"/>
-          <w:lang w:val="lv-LV"/>
+          <w:noProof/>
         </w:rPr>
         <w:drawing>
           <wp:anchor distT="0" distB="0" distL="114300" distR="114300" simplePos="0" relativeHeight="251672576" behindDoc="1" locked="0" layoutInCell="1" allowOverlap="1" wp14:anchorId="1C40E9F4" wp14:editId="015C0957">
@@ -1357,8 +1370,6 @@
         </w:rPr>
         <w:t xml:space="preserve">Interesanti pieminēt, ka </w:t>
       </w:r>
-      <w:bookmarkStart w:id="0" w:name="_GoBack"/>
-      <w:bookmarkEnd w:id="0"/>
       <w:r>
         <w:rPr>
           <w:rFonts w:ascii="Times New Roman" w:hAnsi="Times New Roman" w:cs="Times New Roman"/>
@@ -1475,21 +1486,7 @@
             <w:rStyle w:val="Hyperlink"/>
             <w:rFonts w:ascii="Times New Roman" w:hAnsi="Times New Roman" w:cs="Times New Roman"/>
           </w:rPr>
-          <w:t>https://resources.cdn.uzdevumi.lv/08354822-6bae-45fb-992e-53f6bfe340cf/linears_al</w:t>
-        </w:r>
-        <w:r>
-          <w:rPr>
-            <w:rStyle w:val="Hyperlink"/>
-            <w:rFonts w:ascii="Times New Roman" w:hAnsi="Times New Roman" w:cs="Times New Roman"/>
-          </w:rPr>
-          <w:t>g</w:t>
-        </w:r>
-        <w:r>
-          <w:rPr>
-            <w:rStyle w:val="Hyperlink"/>
-            <w:rFonts w:ascii="Times New Roman" w:hAnsi="Times New Roman" w:cs="Times New Roman"/>
-          </w:rPr>
-          <w:t>oritms.PNG</w:t>
+          <w:t>https://resources.cdn.uzdevumi.lv/08354822-6bae-45fb-992e-53f6bfe340cf/linears_algoritms.PNG</w:t>
         </w:r>
       </w:hyperlink>
     </w:p>
@@ -1501,6 +1498,7 @@
           <w:color w:val="000000" w:themeColor="text1"/>
         </w:rPr>
       </w:pPr>
+      <w:proofErr w:type="spellStart"/>
       <w:r>
         <w:rPr>
           <w:rFonts w:ascii="Times New Roman" w:hAnsi="Times New Roman" w:cs="Times New Roman"/>
@@ -1509,6 +1507,7 @@
         </w:rPr>
         <w:t>ChatGPT</w:t>
       </w:r>
+      <w:proofErr w:type="spellEnd"/>
     </w:p>
     <w:p>
       <w:hyperlink r:id="rId19" w:history="1">

</xml_diff>

<commit_message>
Pievienoju if-else koda piemēru ar boolean mainīgo
</commit_message>
<xml_diff>
--- a/Mācibu materiāls par sazarojuma konstrukcijām programmēšanas valodā Cpp.docx
+++ b/Mācibu materiāls par sazarojuma konstrukcijām programmēšanas valodā Cpp.docx
@@ -228,13 +228,7 @@
                               <w:rPr>
                                 <w:lang w:val="lv-LV"/>
                               </w:rPr>
-                              <w:t xml:space="preserve">Lineāra </w:t>
-                            </w:r>
-                            <w:r>
-                              <w:rPr>
-                                <w:lang w:val="lv-LV"/>
-                              </w:rPr>
-                              <w:t>struktūra</w:t>
+                              <w:t>Lineāra struktūra</w:t>
                             </w:r>
                           </w:p>
                         </w:txbxContent>
@@ -629,6 +623,75 @@
       <w:r>
         <w:rPr>
           <w:rFonts w:ascii="Times New Roman" w:hAnsi="Times New Roman" w:cs="Times New Roman"/>
+          <w:noProof/>
+        </w:rPr>
+        <w:drawing>
+          <wp:anchor distT="0" distB="0" distL="114300" distR="114300" simplePos="0" relativeHeight="251668480" behindDoc="1" locked="0" layoutInCell="1" allowOverlap="1" wp14:anchorId="27813E5C" wp14:editId="24421555">
+            <wp:simplePos x="0" y="0"/>
+            <wp:positionH relativeFrom="page">
+              <wp:posOffset>3594100</wp:posOffset>
+            </wp:positionH>
+            <wp:positionV relativeFrom="paragraph">
+              <wp:posOffset>188750</wp:posOffset>
+            </wp:positionV>
+            <wp:extent cx="3797881" cy="1013460"/>
+            <wp:effectExtent l="0" t="0" r="0" b="0"/>
+            <wp:wrapTight wrapText="bothSides">
+              <wp:wrapPolygon edited="0">
+                <wp:start x="0" y="0"/>
+                <wp:lineTo x="0" y="21113"/>
+                <wp:lineTo x="21456" y="21113"/>
+                <wp:lineTo x="21456" y="0"/>
+                <wp:lineTo x="0" y="0"/>
+              </wp:wrapPolygon>
+            </wp:wrapTight>
+            <wp:docPr id="9" name="Picture 9"/>
+            <wp:cNvGraphicFramePr>
+              <a:graphicFrameLocks xmlns:a="http://schemas.openxmlformats.org/drawingml/2006/main" noChangeAspect="1"/>
+            </wp:cNvGraphicFramePr>
+            <a:graphic xmlns:a="http://schemas.openxmlformats.org/drawingml/2006/main">
+              <a:graphicData uri="http://schemas.openxmlformats.org/drawingml/2006/picture">
+                <pic:pic xmlns:pic="http://schemas.openxmlformats.org/drawingml/2006/picture">
+                  <pic:nvPicPr>
+                    <pic:cNvPr id="1" name=""/>
+                    <pic:cNvPicPr/>
+                  </pic:nvPicPr>
+                  <pic:blipFill>
+                    <a:blip r:embed="rId9">
+                      <a:extLst>
+                        <a:ext uri="{28A0092B-C50C-407E-A947-70E740481C1C}">
+                          <a14:useLocalDpi xmlns:a14="http://schemas.microsoft.com/office/drawing/2010/main" val="0"/>
+                        </a:ext>
+                      </a:extLst>
+                    </a:blip>
+                    <a:stretch>
+                      <a:fillRect/>
+                    </a:stretch>
+                  </pic:blipFill>
+                  <pic:spPr>
+                    <a:xfrm>
+                      <a:off x="0" y="0"/>
+                      <a:ext cx="3797881" cy="1013460"/>
+                    </a:xfrm>
+                    <a:prstGeom prst="rect">
+                      <a:avLst/>
+                    </a:prstGeom>
+                  </pic:spPr>
+                </pic:pic>
+              </a:graphicData>
+            </a:graphic>
+            <wp14:sizeRelH relativeFrom="margin">
+              <wp14:pctWidth>0</wp14:pctWidth>
+            </wp14:sizeRelH>
+            <wp14:sizeRelV relativeFrom="margin">
+              <wp14:pctHeight>0</wp14:pctHeight>
+            </wp14:sizeRelV>
+          </wp:anchor>
+        </w:drawing>
+      </w:r>
+      <w:r>
+        <w:rPr>
+          <w:rFonts w:ascii="Times New Roman" w:hAnsi="Times New Roman" w:cs="Times New Roman"/>
           <w:b/>
           <w:lang w:val="lv-LV"/>
         </w:rPr>
@@ -649,7 +712,86 @@
           <w:noProof/>
         </w:rPr>
         <w:drawing>
-          <wp:anchor distT="0" distB="0" distL="114300" distR="114300" simplePos="0" relativeHeight="251664384" behindDoc="1" locked="0" layoutInCell="1" allowOverlap="1" wp14:anchorId="11C9FB93" wp14:editId="0CC4FA84">
+          <wp:anchor distT="0" distB="0" distL="114300" distR="114300" simplePos="0" relativeHeight="251665408" behindDoc="1" locked="0" layoutInCell="1" allowOverlap="1" wp14:anchorId="68D79AF0" wp14:editId="325FE38C">
+            <wp:simplePos x="0" y="0"/>
+            <wp:positionH relativeFrom="page">
+              <wp:posOffset>548005</wp:posOffset>
+            </wp:positionH>
+            <wp:positionV relativeFrom="paragraph">
+              <wp:posOffset>1323975</wp:posOffset>
+            </wp:positionV>
+            <wp:extent cx="3909060" cy="2842260"/>
+            <wp:effectExtent l="0" t="0" r="0" b="0"/>
+            <wp:wrapTight wrapText="bothSides">
+              <wp:wrapPolygon edited="0">
+                <wp:start x="0" y="0"/>
+                <wp:lineTo x="0" y="21426"/>
+                <wp:lineTo x="21474" y="21426"/>
+                <wp:lineTo x="21474" y="0"/>
+                <wp:lineTo x="0" y="0"/>
+              </wp:wrapPolygon>
+            </wp:wrapTight>
+            <wp:docPr id="7" name="Picture 7" descr="https://lh4.googleusercontent.com/3x2oJ_b4rHYLgVoQAncOBqIFKwL9Cooaajv7oyAIHF30IcNlJvYdr6ayjMaxeuWttwhZwwwJK0BpEh0jY1k1HRAJ-z44SJ-ai_-WJ6xLJCBZt86s4rkAzCshfzRT5qsvSBk0hqU-UE6AyY2vkIcnm-MijA=s2048"/>
+            <wp:cNvGraphicFramePr>
+              <a:graphicFrameLocks xmlns:a="http://schemas.openxmlformats.org/drawingml/2006/main" noChangeAspect="1"/>
+            </wp:cNvGraphicFramePr>
+            <a:graphic xmlns:a="http://schemas.openxmlformats.org/drawingml/2006/main">
+              <a:graphicData uri="http://schemas.openxmlformats.org/drawingml/2006/picture">
+                <pic:pic xmlns:pic="http://schemas.openxmlformats.org/drawingml/2006/picture">
+                  <pic:nvPicPr>
+                    <pic:cNvPr id="0" name="Picture 17" descr="https://lh4.googleusercontent.com/3x2oJ_b4rHYLgVoQAncOBqIFKwL9Cooaajv7oyAIHF30IcNlJvYdr6ayjMaxeuWttwhZwwwJK0BpEh0jY1k1HRAJ-z44SJ-ai_-WJ6xLJCBZt86s4rkAzCshfzRT5qsvSBk0hqU-UE6AyY2vkIcnm-MijA=s2048"/>
+                    <pic:cNvPicPr>
+                      <a:picLocks noChangeAspect="1" noChangeArrowheads="1"/>
+                    </pic:cNvPicPr>
+                  </pic:nvPicPr>
+                  <pic:blipFill rotWithShape="1">
+                    <a:blip r:embed="rId10" cstate="print">
+                      <a:extLst>
+                        <a:ext uri="{28A0092B-C50C-407E-A947-70E740481C1C}">
+                          <a14:useLocalDpi xmlns:a14="http://schemas.microsoft.com/office/drawing/2010/main" val="0"/>
+                        </a:ext>
+                      </a:extLst>
+                    </a:blip>
+                    <a:srcRect l="8054"/>
+                    <a:stretch/>
+                  </pic:blipFill>
+                  <pic:spPr bwMode="auto">
+                    <a:xfrm>
+                      <a:off x="0" y="0"/>
+                      <a:ext cx="3909060" cy="2842260"/>
+                    </a:xfrm>
+                    <a:prstGeom prst="rect">
+                      <a:avLst/>
+                    </a:prstGeom>
+                    <a:noFill/>
+                    <a:ln>
+                      <a:noFill/>
+                    </a:ln>
+                    <a:extLst>
+                      <a:ext uri="{53640926-AAD7-44D8-BBD7-CCE9431645EC}">
+                        <a14:shadowObscured xmlns:a14="http://schemas.microsoft.com/office/drawing/2010/main"/>
+                      </a:ext>
+                    </a:extLst>
+                  </pic:spPr>
+                </pic:pic>
+              </a:graphicData>
+            </a:graphic>
+            <wp14:sizeRelH relativeFrom="margin">
+              <wp14:pctWidth>0</wp14:pctWidth>
+            </wp14:sizeRelH>
+            <wp14:sizeRelV relativeFrom="margin">
+              <wp14:pctHeight>0</wp14:pctHeight>
+            </wp14:sizeRelV>
+          </wp:anchor>
+        </w:drawing>
+      </w:r>
+      <w:r>
+        <w:rPr>
+          <w:rFonts w:ascii="Times New Roman" w:hAnsi="Times New Roman" w:cs="Times New Roman"/>
+          <w:noProof/>
+        </w:rPr>
+        <w:drawing>
+          <wp:anchor distT="0" distB="0" distL="114300" distR="114300" simplePos="0" relativeHeight="251664384" behindDoc="1" locked="0" layoutInCell="1" allowOverlap="1" wp14:anchorId="23EEF698" wp14:editId="2176E163">
             <wp:simplePos x="0" y="0"/>
             <wp:positionH relativeFrom="margin">
               <wp:posOffset>3558540</wp:posOffset>
@@ -682,7 +824,7 @@
                     </pic:cNvPicPr>
                   </pic:nvPicPr>
                   <pic:blipFill rotWithShape="1">
-                    <a:blip r:embed="rId9">
+                    <a:blip r:embed="rId11">
                       <a:extLst>
                         <a:ext uri="{28A0092B-C50C-407E-A947-70E740481C1C}">
                           <a14:useLocalDpi xmlns:a14="http://schemas.microsoft.com/office/drawing/2010/main" val="0"/>
@@ -725,108 +867,46 @@
       <w:r>
         <w:rPr>
           <w:rFonts w:ascii="Times New Roman" w:hAnsi="Times New Roman" w:cs="Times New Roman"/>
+          <w:lang w:val="lv-LV"/>
+        </w:rPr>
+        <w:t>ļauj izvēlēties starp divām vai vairāk iespējām atkarībā no noteiktas nosacījuma patiesuma. Ja nosacījums ir patiess, tad tiek izpildīts viens kods, ja nosacījums nav patiess, tad tiek izpildīts cits kods. Tas ļauj programmai pieņemt lēmumus un veikt atbilstošas darbības.</w:t>
+      </w:r>
+      <w:r>
+        <w:rPr>
+          <w:rFonts w:ascii="Times New Roman" w:hAnsi="Times New Roman" w:cs="Times New Roman"/>
           <w:noProof/>
         </w:rPr>
+        <w:t xml:space="preserve"> </w:t>
+      </w:r>
+    </w:p>
+    <w:p>
+      <w:pPr>
+        <w:rPr>
+          <w:rFonts w:ascii="Times New Roman" w:hAnsi="Times New Roman" w:cs="Times New Roman"/>
+          <w:b/>
+          <w:lang w:val="lv-LV"/>
+        </w:rPr>
+      </w:pPr>
+      <w:bookmarkStart w:id="0" w:name="_GoBack"/>
+      <w:bookmarkEnd w:id="0"/>
+      <w:r>
+        <w:rPr>
+          <w:noProof/>
+        </w:rPr>
+        <w:lastRenderedPageBreak/>
         <w:drawing>
-          <wp:anchor distT="0" distB="0" distL="114300" distR="114300" simplePos="0" relativeHeight="251665408" behindDoc="1" locked="0" layoutInCell="1" allowOverlap="1" wp14:anchorId="42616680" wp14:editId="2DA61FEE">
+          <wp:anchor distT="0" distB="0" distL="114300" distR="114300" simplePos="0" relativeHeight="251673600" behindDoc="1" locked="0" layoutInCell="1" allowOverlap="1" wp14:anchorId="58E9BEFF" wp14:editId="1A513280">
             <wp:simplePos x="0" y="0"/>
-            <wp:positionH relativeFrom="page">
-              <wp:posOffset>327660</wp:posOffset>
+            <wp:positionH relativeFrom="margin">
+              <wp:align>center</wp:align>
             </wp:positionH>
             <wp:positionV relativeFrom="paragraph">
-              <wp:posOffset>1377315</wp:posOffset>
+              <wp:posOffset>0</wp:posOffset>
             </wp:positionV>
-            <wp:extent cx="3740785" cy="2720340"/>
-            <wp:effectExtent l="0" t="0" r="0" b="3810"/>
-            <wp:wrapTight wrapText="bothSides">
-              <wp:wrapPolygon edited="0">
-                <wp:start x="0" y="0"/>
-                <wp:lineTo x="0" y="21479"/>
-                <wp:lineTo x="21450" y="21479"/>
-                <wp:lineTo x="21450" y="0"/>
-                <wp:lineTo x="0" y="0"/>
-              </wp:wrapPolygon>
-            </wp:wrapTight>
-            <wp:docPr id="7" name="Picture 7" descr="https://lh4.googleusercontent.com/3x2oJ_b4rHYLgVoQAncOBqIFKwL9Cooaajv7oyAIHF30IcNlJvYdr6ayjMaxeuWttwhZwwwJK0BpEh0jY1k1HRAJ-z44SJ-ai_-WJ6xLJCBZt86s4rkAzCshfzRT5qsvSBk0hqU-UE6AyY2vkIcnm-MijA=s2048"/>
-            <wp:cNvGraphicFramePr>
-              <a:graphicFrameLocks xmlns:a="http://schemas.openxmlformats.org/drawingml/2006/main" noChangeAspect="1"/>
-            </wp:cNvGraphicFramePr>
-            <a:graphic xmlns:a="http://schemas.openxmlformats.org/drawingml/2006/main">
-              <a:graphicData uri="http://schemas.openxmlformats.org/drawingml/2006/picture">
-                <pic:pic xmlns:pic="http://schemas.openxmlformats.org/drawingml/2006/picture">
-                  <pic:nvPicPr>
-                    <pic:cNvPr id="0" name="Picture 17" descr="https://lh4.googleusercontent.com/3x2oJ_b4rHYLgVoQAncOBqIFKwL9Cooaajv7oyAIHF30IcNlJvYdr6ayjMaxeuWttwhZwwwJK0BpEh0jY1k1HRAJ-z44SJ-ai_-WJ6xLJCBZt86s4rkAzCshfzRT5qsvSBk0hqU-UE6AyY2vkIcnm-MijA=s2048"/>
-                    <pic:cNvPicPr>
-                      <a:picLocks noChangeAspect="1" noChangeArrowheads="1"/>
-                    </pic:cNvPicPr>
-                  </pic:nvPicPr>
-                  <pic:blipFill rotWithShape="1">
-                    <a:blip r:embed="rId10" cstate="print">
-                      <a:extLst>
-                        <a:ext uri="{28A0092B-C50C-407E-A947-70E740481C1C}">
-                          <a14:useLocalDpi xmlns:a14="http://schemas.microsoft.com/office/drawing/2010/main" val="0"/>
-                        </a:ext>
-                      </a:extLst>
-                    </a:blip>
-                    <a:srcRect l="8054"/>
-                    <a:stretch/>
-                  </pic:blipFill>
-                  <pic:spPr bwMode="auto">
-                    <a:xfrm>
-                      <a:off x="0" y="0"/>
-                      <a:ext cx="3740785" cy="2720340"/>
-                    </a:xfrm>
-                    <a:prstGeom prst="rect">
-                      <a:avLst/>
-                    </a:prstGeom>
-                    <a:noFill/>
-                    <a:ln>
-                      <a:noFill/>
-                    </a:ln>
-                    <a:extLst>
-                      <a:ext uri="{53640926-AAD7-44D8-BBD7-CCE9431645EC}">
-                        <a14:shadowObscured xmlns:a14="http://schemas.microsoft.com/office/drawing/2010/main"/>
-                      </a:ext>
-                    </a:extLst>
-                  </pic:spPr>
-                </pic:pic>
-              </a:graphicData>
-            </a:graphic>
-            <wp14:sizeRelH relativeFrom="margin">
-              <wp14:pctWidth>0</wp14:pctWidth>
-            </wp14:sizeRelH>
-            <wp14:sizeRelV relativeFrom="margin">
-              <wp14:pctHeight>0</wp14:pctHeight>
-            </wp14:sizeRelV>
-          </wp:anchor>
-        </w:drawing>
-      </w:r>
-      <w:r>
-        <w:rPr>
-          <w:rFonts w:ascii="Times New Roman" w:hAnsi="Times New Roman" w:cs="Times New Roman"/>
-          <w:noProof/>
-        </w:rPr>
-        <w:drawing>
-          <wp:anchor distT="0" distB="0" distL="114300" distR="114300" simplePos="0" relativeHeight="251668480" behindDoc="1" locked="0" layoutInCell="1" allowOverlap="1" wp14:anchorId="6D373461" wp14:editId="79E16652">
-            <wp:simplePos x="0" y="0"/>
-            <wp:positionH relativeFrom="page">
-              <wp:posOffset>3738880</wp:posOffset>
-            </wp:positionH>
-            <wp:positionV relativeFrom="paragraph">
-              <wp:posOffset>5080</wp:posOffset>
-            </wp:positionV>
-            <wp:extent cx="3797881" cy="1013460"/>
-            <wp:effectExtent l="0" t="0" r="0" b="0"/>
-            <wp:wrapTight wrapText="bothSides">
-              <wp:wrapPolygon edited="0">
-                <wp:start x="0" y="0"/>
-                <wp:lineTo x="0" y="21113"/>
-                <wp:lineTo x="21456" y="21113"/>
-                <wp:lineTo x="21456" y="0"/>
-                <wp:lineTo x="0" y="0"/>
-              </wp:wrapPolygon>
-            </wp:wrapTight>
-            <wp:docPr id="9" name="Picture 9"/>
+            <wp:extent cx="3698240" cy="2125980"/>
+            <wp:effectExtent l="0" t="0" r="0" b="7620"/>
+            <wp:wrapTopAndBottom/>
+            <wp:docPr id="10" name="Picture 10"/>
             <wp:cNvGraphicFramePr>
               <a:graphicFrameLocks xmlns:a="http://schemas.openxmlformats.org/drawingml/2006/main" noChangeAspect="1"/>
             </wp:cNvGraphicFramePr>
@@ -838,7 +918,7 @@
                     <pic:cNvPicPr/>
                   </pic:nvPicPr>
                   <pic:blipFill>
-                    <a:blip r:embed="rId11">
+                    <a:blip r:embed="rId12">
                       <a:extLst>
                         <a:ext uri="{28A0092B-C50C-407E-A947-70E740481C1C}">
                           <a14:useLocalDpi xmlns:a14="http://schemas.microsoft.com/office/drawing/2010/main" val="0"/>
@@ -852,7 +932,7 @@
                   <pic:spPr>
                     <a:xfrm>
                       <a:off x="0" y="0"/>
-                      <a:ext cx="3797881" cy="1013460"/>
+                      <a:ext cx="3698240" cy="2125980"/>
                     </a:xfrm>
                     <a:prstGeom prst="rect">
                       <a:avLst/>
@@ -870,29 +950,6 @@
           </wp:anchor>
         </w:drawing>
       </w:r>
-      <w:r>
-        <w:rPr>
-          <w:rFonts w:ascii="Times New Roman" w:hAnsi="Times New Roman" w:cs="Times New Roman"/>
-          <w:lang w:val="lv-LV"/>
-        </w:rPr>
-        <w:t>ļauj izvēlēties starp divām vai vairāk iespējām atkarībā no noteiktas nosacījuma patiesuma. Ja nosacījums ir patiess, tad tiek izpildīts viens kods, ja nosacījums nav patiess, tad tiek izpildīts cits kods. Tas ļauj programmai pieņemt lēmumus un veikt atbilstošas darbības.</w:t>
-      </w:r>
-      <w:r>
-        <w:rPr>
-          <w:rFonts w:ascii="Times New Roman" w:hAnsi="Times New Roman" w:cs="Times New Roman"/>
-          <w:noProof/>
-        </w:rPr>
-        <w:t xml:space="preserve"> </w:t>
-      </w:r>
-    </w:p>
-    <w:p>
-      <w:pPr>
-        <w:rPr>
-          <w:rFonts w:ascii="Times New Roman" w:hAnsi="Times New Roman" w:cs="Times New Roman"/>
-          <w:b/>
-          <w:lang w:val="lv-LV"/>
-        </w:rPr>
-      </w:pPr>
     </w:p>
     <w:p>
       <w:pPr>
@@ -931,7 +988,7 @@
           <w:noProof/>
         </w:rPr>
         <w:drawing>
-          <wp:anchor distT="0" distB="0" distL="114300" distR="114300" simplePos="0" relativeHeight="251669504" behindDoc="1" locked="0" layoutInCell="1" allowOverlap="1" wp14:anchorId="1854E7AD" wp14:editId="0C4893F2">
+          <wp:anchor distT="0" distB="0" distL="114300" distR="114300" simplePos="0" relativeHeight="251669504" behindDoc="1" locked="0" layoutInCell="1" allowOverlap="1" wp14:anchorId="0BFE77C3" wp14:editId="3C45334E">
             <wp:simplePos x="0" y="0"/>
             <wp:positionH relativeFrom="page">
               <wp:posOffset>3733800</wp:posOffset>
@@ -962,7 +1019,7 @@
                     <pic:cNvPicPr/>
                   </pic:nvPicPr>
                   <pic:blipFill rotWithShape="1">
-                    <a:blip r:embed="rId12" cstate="print">
+                    <a:blip r:embed="rId13" cstate="print">
                       <a:extLst>
                         <a:ext uri="{28A0092B-C50C-407E-A947-70E740481C1C}">
                           <a14:useLocalDpi xmlns:a14="http://schemas.microsoft.com/office/drawing/2010/main" val="0"/>
@@ -1007,7 +1064,7 @@
           <w:noProof/>
         </w:rPr>
         <w:drawing>
-          <wp:anchor distT="0" distB="0" distL="114300" distR="114300" simplePos="0" relativeHeight="251671552" behindDoc="1" locked="0" layoutInCell="1" allowOverlap="1" wp14:anchorId="7644A1B5" wp14:editId="41FC9829">
+          <wp:anchor distT="0" distB="0" distL="114300" distR="114300" simplePos="0" relativeHeight="251671552" behindDoc="1" locked="0" layoutInCell="1" allowOverlap="1" wp14:anchorId="7C38A805" wp14:editId="2492C805">
             <wp:simplePos x="0" y="0"/>
             <wp:positionH relativeFrom="margin">
               <wp:posOffset>-480060</wp:posOffset>
@@ -1030,7 +1087,7 @@
                     <pic:cNvPicPr/>
                   </pic:nvPicPr>
                   <pic:blipFill>
-                    <a:blip r:embed="rId13">
+                    <a:blip r:embed="rId14">
                       <a:extLst>
                         <a:ext uri="{28A0092B-C50C-407E-A947-70E740481C1C}">
                           <a14:useLocalDpi xmlns:a14="http://schemas.microsoft.com/office/drawing/2010/main" val="0"/>
@@ -1068,7 +1125,7 @@
           <w:noProof/>
         </w:rPr>
         <w:drawing>
-          <wp:anchor distT="0" distB="0" distL="114300" distR="114300" simplePos="0" relativeHeight="251670528" behindDoc="1" locked="0" layoutInCell="1" allowOverlap="1" wp14:anchorId="12663D08" wp14:editId="7740111A">
+          <wp:anchor distT="0" distB="0" distL="114300" distR="114300" simplePos="0" relativeHeight="251670528" behindDoc="1" locked="0" layoutInCell="1" allowOverlap="1" wp14:anchorId="6C63F569" wp14:editId="51CAB1BB">
             <wp:simplePos x="0" y="0"/>
             <wp:positionH relativeFrom="column">
               <wp:posOffset>2445385</wp:posOffset>
@@ -1099,7 +1156,7 @@
                     <pic:cNvPicPr/>
                   </pic:nvPicPr>
                   <pic:blipFill>
-                    <a:blip r:embed="rId14">
+                    <a:blip r:embed="rId15">
                       <a:extLst>
                         <a:ext uri="{28A0092B-C50C-407E-A947-70E740481C1C}">
                           <a14:useLocalDpi xmlns:a14="http://schemas.microsoft.com/office/drawing/2010/main" val="0"/>
@@ -1143,10 +1200,16 @@
           <w:rFonts w:ascii="Times New Roman" w:hAnsi="Times New Roman" w:cs="Times New Roman"/>
           <w:noProof/>
         </w:rPr>
-        <w:t xml:space="preserve"> Break komanda ir svarīga, lai pārtrauktu switch konstrukcijas izpildi un izvairītos no nevēlamas "ieplūšanas" citos case blokos.</w:t>
-      </w:r>
-      <w:bookmarkStart w:id="0" w:name="_GoBack"/>
-      <w:bookmarkEnd w:id="0"/>
+        <w:t xml:space="preserve"> Break komanda ir svarīga, lai </w:t>
+      </w:r>
+      <w:r>
+        <w:rPr>
+          <w:rFonts w:ascii="Times New Roman" w:hAnsi="Times New Roman" w:cs="Times New Roman"/>
+          <w:noProof/>
+        </w:rPr>
+        <w:lastRenderedPageBreak/>
+        <w:t>pārtrauktu switch konstrukcijas izpildi un izvairītos no nevēlamas "ieplūšanas" citos case blokos.</w:t>
+      </w:r>
     </w:p>
     <w:p>
       <w:pPr>
@@ -1190,11 +1253,79 @@
       <w:r>
         <w:rPr>
           <w:rFonts w:ascii="Times New Roman" w:hAnsi="Times New Roman" w:cs="Times New Roman"/>
+          <w:lang w:val="lv-LV"/>
+        </w:rPr>
+        <w:drawing>
+          <wp:anchor distT="0" distB="0" distL="114300" distR="114300" simplePos="0" relativeHeight="251672576" behindDoc="1" locked="0" layoutInCell="1" allowOverlap="1" wp14:anchorId="48EC399C" wp14:editId="296AF428">
+            <wp:simplePos x="0" y="0"/>
+            <wp:positionH relativeFrom="column">
+              <wp:posOffset>2849880</wp:posOffset>
+            </wp:positionH>
+            <wp:positionV relativeFrom="paragraph">
+              <wp:posOffset>0</wp:posOffset>
+            </wp:positionV>
+            <wp:extent cx="3619500" cy="5758180"/>
+            <wp:effectExtent l="0" t="0" r="0" b="0"/>
+            <wp:wrapTight wrapText="bothSides">
+              <wp:wrapPolygon edited="0">
+                <wp:start x="0" y="0"/>
+                <wp:lineTo x="0" y="21509"/>
+                <wp:lineTo x="21486" y="21509"/>
+                <wp:lineTo x="21486" y="0"/>
+                <wp:lineTo x="0" y="0"/>
+              </wp:wrapPolygon>
+            </wp:wrapTight>
+            <wp:docPr id="4" name="Picture 4"/>
+            <wp:cNvGraphicFramePr>
+              <a:graphicFrameLocks xmlns:a="http://schemas.openxmlformats.org/drawingml/2006/main" noChangeAspect="1"/>
+            </wp:cNvGraphicFramePr>
+            <a:graphic xmlns:a="http://schemas.openxmlformats.org/drawingml/2006/main">
+              <a:graphicData uri="http://schemas.openxmlformats.org/drawingml/2006/picture">
+                <pic:pic xmlns:pic="http://schemas.openxmlformats.org/drawingml/2006/picture">
+                  <pic:nvPicPr>
+                    <pic:cNvPr id="1" name=""/>
+                    <pic:cNvPicPr/>
+                  </pic:nvPicPr>
+                  <pic:blipFill>
+                    <a:blip r:embed="rId16">
+                      <a:extLst>
+                        <a:ext uri="{28A0092B-C50C-407E-A947-70E740481C1C}">
+                          <a14:useLocalDpi xmlns:a14="http://schemas.microsoft.com/office/drawing/2010/main" val="0"/>
+                        </a:ext>
+                      </a:extLst>
+                    </a:blip>
+                    <a:stretch>
+                      <a:fillRect/>
+                    </a:stretch>
+                  </pic:blipFill>
+                  <pic:spPr>
+                    <a:xfrm>
+                      <a:off x="0" y="0"/>
+                      <a:ext cx="3619500" cy="5758180"/>
+                    </a:xfrm>
+                    <a:prstGeom prst="rect">
+                      <a:avLst/>
+                    </a:prstGeom>
+                  </pic:spPr>
+                </pic:pic>
+              </a:graphicData>
+            </a:graphic>
+            <wp14:sizeRelH relativeFrom="margin">
+              <wp14:pctWidth>0</wp14:pctWidth>
+            </wp14:sizeRelH>
+            <wp14:sizeRelV relativeFrom="margin">
+              <wp14:pctHeight>0</wp14:pctHeight>
+            </wp14:sizeRelV>
+          </wp:anchor>
+        </w:drawing>
+      </w:r>
+      <w:r>
+        <w:rPr>
+          <w:rFonts w:ascii="Times New Roman" w:hAnsi="Times New Roman" w:cs="Times New Roman"/>
           <w:noProof/>
         </w:rPr>
-        <w:lastRenderedPageBreak/>
         <w:drawing>
-          <wp:anchor distT="0" distB="0" distL="114300" distR="114300" simplePos="0" relativeHeight="251667456" behindDoc="1" locked="0" layoutInCell="1" allowOverlap="1" wp14:anchorId="3CE382B2" wp14:editId="7F19CE70">
+          <wp:anchor distT="0" distB="0" distL="114300" distR="114300" simplePos="0" relativeHeight="251667456" behindDoc="1" locked="0" layoutInCell="1" allowOverlap="1" wp14:anchorId="07257E3F" wp14:editId="4468F6F3">
             <wp:simplePos x="0" y="0"/>
             <wp:positionH relativeFrom="margin">
               <wp:align>left</wp:align>
@@ -1227,7 +1358,7 @@
                     </pic:cNvPicPr>
                   </pic:nvPicPr>
                   <pic:blipFill>
-                    <a:blip r:embed="rId15" cstate="print">
+                    <a:blip r:embed="rId17" cstate="print">
                       <a:extLst>
                         <a:ext uri="{28A0092B-C50C-407E-A947-70E740481C1C}">
                           <a14:useLocalDpi xmlns:a14="http://schemas.microsoft.com/office/drawing/2010/main" val="0"/>
@@ -1267,75 +1398,6 @@
       <w:r>
         <w:rPr>
           <w:rFonts w:ascii="Times New Roman" w:hAnsi="Times New Roman" w:cs="Times New Roman"/>
-          <w:noProof/>
-        </w:rPr>
-        <w:drawing>
-          <wp:anchor distT="0" distB="0" distL="114300" distR="114300" simplePos="0" relativeHeight="251672576" behindDoc="1" locked="0" layoutInCell="1" allowOverlap="1" wp14:anchorId="1C40E9F4" wp14:editId="015C0957">
-            <wp:simplePos x="0" y="0"/>
-            <wp:positionH relativeFrom="margin">
-              <wp:align>right</wp:align>
-            </wp:positionH>
-            <wp:positionV relativeFrom="paragraph">
-              <wp:posOffset>0</wp:posOffset>
-            </wp:positionV>
-            <wp:extent cx="3294380" cy="4175760"/>
-            <wp:effectExtent l="0" t="0" r="1270" b="0"/>
-            <wp:wrapTight wrapText="bothSides">
-              <wp:wrapPolygon edited="0">
-                <wp:start x="0" y="0"/>
-                <wp:lineTo x="0" y="21482"/>
-                <wp:lineTo x="21483" y="21482"/>
-                <wp:lineTo x="21483" y="0"/>
-                <wp:lineTo x="0" y="0"/>
-              </wp:wrapPolygon>
-            </wp:wrapTight>
-            <wp:docPr id="14" name="Picture 14"/>
-            <wp:cNvGraphicFramePr>
-              <a:graphicFrameLocks xmlns:a="http://schemas.openxmlformats.org/drawingml/2006/main" noChangeAspect="1"/>
-            </wp:cNvGraphicFramePr>
-            <a:graphic xmlns:a="http://schemas.openxmlformats.org/drawingml/2006/main">
-              <a:graphicData uri="http://schemas.openxmlformats.org/drawingml/2006/picture">
-                <pic:pic xmlns:pic="http://schemas.openxmlformats.org/drawingml/2006/picture">
-                  <pic:nvPicPr>
-                    <pic:cNvPr id="1" name=""/>
-                    <pic:cNvPicPr/>
-                  </pic:nvPicPr>
-                  <pic:blipFill>
-                    <a:blip r:embed="rId16">
-                      <a:extLst>
-                        <a:ext uri="{28A0092B-C50C-407E-A947-70E740481C1C}">
-                          <a14:useLocalDpi xmlns:a14="http://schemas.microsoft.com/office/drawing/2010/main" val="0"/>
-                        </a:ext>
-                      </a:extLst>
-                    </a:blip>
-                    <a:stretch>
-                      <a:fillRect/>
-                    </a:stretch>
-                  </pic:blipFill>
-                  <pic:spPr>
-                    <a:xfrm>
-                      <a:off x="0" y="0"/>
-                      <a:ext cx="3294380" cy="4175760"/>
-                    </a:xfrm>
-                    <a:prstGeom prst="rect">
-                      <a:avLst/>
-                    </a:prstGeom>
-                  </pic:spPr>
-                </pic:pic>
-              </a:graphicData>
-            </a:graphic>
-            <wp14:sizeRelH relativeFrom="margin">
-              <wp14:pctWidth>0</wp14:pctWidth>
-            </wp14:sizeRelH>
-            <wp14:sizeRelV relativeFrom="margin">
-              <wp14:pctHeight>0</wp14:pctHeight>
-            </wp14:sizeRelV>
-          </wp:anchor>
-        </w:drawing>
-      </w:r>
-      <w:r>
-        <w:rPr>
-          <w:rFonts w:ascii="Times New Roman" w:hAnsi="Times New Roman" w:cs="Times New Roman"/>
           <w:lang w:val="lv-LV"/>
         </w:rPr>
         <w:t xml:space="preserve">Switch izmanto, ja ir jāsalīdzina viena mainīgā vērtība ar daudz iespējamiem gadījumiem un </w:t>
@@ -1463,7 +1525,7 @@
           <w:color w:val="000000" w:themeColor="text1"/>
         </w:rPr>
       </w:pPr>
-      <w:hyperlink r:id="rId17" w:history="1">
+      <w:hyperlink r:id="rId18" w:history="1">
         <w:r>
           <w:rPr>
             <w:rStyle w:val="Hyperlink"/>
@@ -1480,7 +1542,7 @@
           <w:color w:val="000000" w:themeColor="text1"/>
         </w:rPr>
       </w:pPr>
-      <w:hyperlink r:id="rId18" w:history="1">
+      <w:hyperlink r:id="rId19" w:history="1">
         <w:r>
           <w:rPr>
             <w:rStyle w:val="Hyperlink"/>
@@ -1510,7 +1572,7 @@
       <w:proofErr w:type="spellEnd"/>
     </w:p>
     <w:p>
-      <w:hyperlink r:id="rId19" w:history="1">
+      <w:hyperlink r:id="rId20" w:history="1">
         <w:r>
           <w:rPr>
             <w:rStyle w:val="Hyperlink"/>
@@ -1541,7 +1603,7 @@
           <w:color w:val="000000" w:themeColor="text1"/>
         </w:rPr>
       </w:pPr>
-      <w:hyperlink r:id="rId20" w:history="1">
+      <w:hyperlink r:id="rId21" w:history="1">
         <w:r>
           <w:rPr>
             <w:rStyle w:val="Hyperlink"/>
@@ -1593,7 +1655,7 @@
       </w:pPr>
     </w:p>
     <w:sectPr>
-      <w:headerReference w:type="default" r:id="rId21"/>
+      <w:headerReference w:type="default" r:id="rId22"/>
       <w:pgSz w:w="12240" w:h="15840"/>
       <w:pgMar w:top="1440" w:right="1440" w:bottom="1440" w:left="1440" w:header="720" w:footer="720" w:gutter="0"/>
       <w:cols w:space="720"/>

</xml_diff>

<commit_message>
Pielaboju kļūdu mācību materiālā, teksts atradās kur tam nevajdzēja
</commit_message>
<xml_diff>
--- a/Mācibu materiāls par sazarojuma konstrukcijām programmēšanas valodā Cpp.docx
+++ b/Mācibu materiāls par sazarojuma konstrukcijām programmēšanas valodā Cpp.docx
@@ -887,8 +887,6 @@
           <w:lang w:val="lv-LV"/>
         </w:rPr>
       </w:pPr>
-      <w:bookmarkStart w:id="0" w:name="_GoBack"/>
-      <w:bookmarkEnd w:id="0"/>
       <w:r>
         <w:rPr>
           <w:noProof/>
@@ -898,13 +896,13 @@
           <wp:anchor distT="0" distB="0" distL="114300" distR="114300" simplePos="0" relativeHeight="251673600" behindDoc="1" locked="0" layoutInCell="1" allowOverlap="1" wp14:anchorId="58E9BEFF" wp14:editId="1A513280">
             <wp:simplePos x="0" y="0"/>
             <wp:positionH relativeFrom="margin">
-              <wp:align>center</wp:align>
+              <wp:posOffset>1122680</wp:posOffset>
             </wp:positionH>
             <wp:positionV relativeFrom="paragraph">
               <wp:posOffset>0</wp:posOffset>
             </wp:positionV>
             <wp:extent cx="3698240" cy="2125980"/>
-            <wp:effectExtent l="0" t="0" r="0" b="7620"/>
+            <wp:effectExtent l="0" t="0" r="0" b="3810"/>
             <wp:wrapTopAndBottom/>
             <wp:docPr id="10" name="Picture 10"/>
             <wp:cNvGraphicFramePr>
@@ -984,11 +982,72 @@
       <w:r>
         <w:rPr>
           <w:rFonts w:ascii="Times New Roman" w:hAnsi="Times New Roman" w:cs="Times New Roman"/>
+          <w:noProof/>
+        </w:rPr>
+        <w:drawing>
+          <wp:anchor distT="0" distB="0" distL="114300" distR="114300" simplePos="0" relativeHeight="251671552" behindDoc="1" locked="0" layoutInCell="1" allowOverlap="1" wp14:anchorId="1D820BB6" wp14:editId="21081345">
+            <wp:simplePos x="0" y="0"/>
+            <wp:positionH relativeFrom="margin">
+              <wp:posOffset>-464820</wp:posOffset>
+            </wp:positionH>
+            <wp:positionV relativeFrom="paragraph">
+              <wp:posOffset>1435100</wp:posOffset>
+            </wp:positionV>
+            <wp:extent cx="2586355" cy="4197985"/>
+            <wp:effectExtent l="0" t="0" r="4445" b="0"/>
+            <wp:wrapSquare wrapText="bothSides"/>
+            <wp:docPr id="13" name="Picture 13"/>
+            <wp:cNvGraphicFramePr>
+              <a:graphicFrameLocks xmlns:a="http://schemas.openxmlformats.org/drawingml/2006/main" noChangeAspect="1"/>
+            </wp:cNvGraphicFramePr>
+            <a:graphic xmlns:a="http://schemas.openxmlformats.org/drawingml/2006/main">
+              <a:graphicData uri="http://schemas.openxmlformats.org/drawingml/2006/picture">
+                <pic:pic xmlns:pic="http://schemas.openxmlformats.org/drawingml/2006/picture">
+                  <pic:nvPicPr>
+                    <pic:cNvPr id="1" name=""/>
+                    <pic:cNvPicPr/>
+                  </pic:nvPicPr>
+                  <pic:blipFill>
+                    <a:blip r:embed="rId13">
+                      <a:extLst>
+                        <a:ext uri="{28A0092B-C50C-407E-A947-70E740481C1C}">
+                          <a14:useLocalDpi xmlns:a14="http://schemas.microsoft.com/office/drawing/2010/main" val="0"/>
+                        </a:ext>
+                      </a:extLst>
+                    </a:blip>
+                    <a:stretch>
+                      <a:fillRect/>
+                    </a:stretch>
+                  </pic:blipFill>
+                  <pic:spPr>
+                    <a:xfrm>
+                      <a:off x="0" y="0"/>
+                      <a:ext cx="2586355" cy="4197985"/>
+                    </a:xfrm>
+                    <a:prstGeom prst="rect">
+                      <a:avLst/>
+                    </a:prstGeom>
+                  </pic:spPr>
+                </pic:pic>
+              </a:graphicData>
+            </a:graphic>
+            <wp14:sizeRelH relativeFrom="margin">
+              <wp14:pctWidth>0</wp14:pctWidth>
+            </wp14:sizeRelH>
+            <wp14:sizeRelV relativeFrom="margin">
+              <wp14:pctHeight>0</wp14:pctHeight>
+            </wp14:sizeRelV>
+          </wp:anchor>
+        </w:drawing>
+      </w:r>
+      <w:r>
+        <w:rPr>
+          <w:rFonts w:ascii="Times New Roman" w:hAnsi="Times New Roman" w:cs="Times New Roman"/>
           <w:b/>
           <w:noProof/>
         </w:rPr>
         <w:drawing>
-          <wp:anchor distT="0" distB="0" distL="114300" distR="114300" simplePos="0" relativeHeight="251669504" behindDoc="1" locked="0" layoutInCell="1" allowOverlap="1" wp14:anchorId="0BFE77C3" wp14:editId="3C45334E">
+          <wp:anchor distT="0" distB="0" distL="114300" distR="114300" simplePos="0" relativeHeight="251669504" behindDoc="1" locked="0" layoutInCell="1" allowOverlap="1" wp14:anchorId="006D886A" wp14:editId="05170508">
             <wp:simplePos x="0" y="0"/>
             <wp:positionH relativeFrom="page">
               <wp:posOffset>3733800</wp:posOffset>
@@ -1019,7 +1078,7 @@
                     <pic:cNvPicPr/>
                   </pic:nvPicPr>
                   <pic:blipFill rotWithShape="1">
-                    <a:blip r:embed="rId13" cstate="print">
+                    <a:blip r:embed="rId14" cstate="print">
                       <a:extLst>
                         <a:ext uri="{28A0092B-C50C-407E-A947-70E740481C1C}">
                           <a14:useLocalDpi xmlns:a14="http://schemas.microsoft.com/office/drawing/2010/main" val="0"/>
@@ -1045,67 +1104,6 @@
                         <a14:shadowObscured xmlns:a14="http://schemas.microsoft.com/office/drawing/2010/main"/>
                       </a:ext>
                     </a:extLst>
-                  </pic:spPr>
-                </pic:pic>
-              </a:graphicData>
-            </a:graphic>
-            <wp14:sizeRelH relativeFrom="margin">
-              <wp14:pctWidth>0</wp14:pctWidth>
-            </wp14:sizeRelH>
-            <wp14:sizeRelV relativeFrom="margin">
-              <wp14:pctHeight>0</wp14:pctHeight>
-            </wp14:sizeRelV>
-          </wp:anchor>
-        </w:drawing>
-      </w:r>
-      <w:r>
-        <w:rPr>
-          <w:rFonts w:ascii="Times New Roman" w:hAnsi="Times New Roman" w:cs="Times New Roman"/>
-          <w:noProof/>
-        </w:rPr>
-        <w:drawing>
-          <wp:anchor distT="0" distB="0" distL="114300" distR="114300" simplePos="0" relativeHeight="251671552" behindDoc="1" locked="0" layoutInCell="1" allowOverlap="1" wp14:anchorId="7C38A805" wp14:editId="2492C805">
-            <wp:simplePos x="0" y="0"/>
-            <wp:positionH relativeFrom="margin">
-              <wp:posOffset>-480060</wp:posOffset>
-            </wp:positionH>
-            <wp:positionV relativeFrom="paragraph">
-              <wp:posOffset>1464945</wp:posOffset>
-            </wp:positionV>
-            <wp:extent cx="2896235" cy="4700905"/>
-            <wp:effectExtent l="0" t="0" r="0" b="4445"/>
-            <wp:wrapSquare wrapText="bothSides"/>
-            <wp:docPr id="13" name="Picture 13"/>
-            <wp:cNvGraphicFramePr>
-              <a:graphicFrameLocks xmlns:a="http://schemas.openxmlformats.org/drawingml/2006/main" noChangeAspect="1"/>
-            </wp:cNvGraphicFramePr>
-            <a:graphic xmlns:a="http://schemas.openxmlformats.org/drawingml/2006/main">
-              <a:graphicData uri="http://schemas.openxmlformats.org/drawingml/2006/picture">
-                <pic:pic xmlns:pic="http://schemas.openxmlformats.org/drawingml/2006/picture">
-                  <pic:nvPicPr>
-                    <pic:cNvPr id="1" name=""/>
-                    <pic:cNvPicPr/>
-                  </pic:nvPicPr>
-                  <pic:blipFill>
-                    <a:blip r:embed="rId14">
-                      <a:extLst>
-                        <a:ext uri="{28A0092B-C50C-407E-A947-70E740481C1C}">
-                          <a14:useLocalDpi xmlns:a14="http://schemas.microsoft.com/office/drawing/2010/main" val="0"/>
-                        </a:ext>
-                      </a:extLst>
-                    </a:blip>
-                    <a:stretch>
-                      <a:fillRect/>
-                    </a:stretch>
-                  </pic:blipFill>
-                  <pic:spPr>
-                    <a:xfrm>
-                      <a:off x="0" y="0"/>
-                      <a:ext cx="2896235" cy="4700905"/>
-                    </a:xfrm>
-                    <a:prstGeom prst="rect">
-                      <a:avLst/>
-                    </a:prstGeom>
                   </pic:spPr>
                 </pic:pic>
               </a:graphicData>
@@ -1200,60 +1198,55 @@
           <w:rFonts w:ascii="Times New Roman" w:hAnsi="Times New Roman" w:cs="Times New Roman"/>
           <w:noProof/>
         </w:rPr>
-        <w:t xml:space="preserve"> Break komanda ir svarīga, lai </w:t>
-      </w:r>
-      <w:r>
-        <w:rPr>
-          <w:rFonts w:ascii="Times New Roman" w:hAnsi="Times New Roman" w:cs="Times New Roman"/>
+        <w:t xml:space="preserve"> Break komanda ir svarīga, lai pārtrauktu switch konstrukcijas izpildi un izvairītos no nevēlamas "ieplūšanas" citos case blokos.</w:t>
+      </w:r>
+      <w:bookmarkStart w:id="0" w:name="_GoBack"/>
+      <w:bookmarkEnd w:id="0"/>
+    </w:p>
+    <w:p>
+      <w:pPr>
+        <w:pStyle w:val="Heading2"/>
+        <w:rPr>
+          <w:rFonts w:cs="Times New Roman"/>
+          <w:lang w:val="lv-LV"/>
+        </w:rPr>
+      </w:pPr>
+      <w:r>
+        <w:rPr>
+          <w:rFonts w:cs="Times New Roman"/>
+          <w:lang w:val="lv-LV"/>
+        </w:rPr>
+        <w:lastRenderedPageBreak/>
+        <w:t>Kuru izvēlēties</w:t>
+      </w:r>
+    </w:p>
+    <w:p>
+      <w:pPr>
+        <w:spacing w:line="240" w:lineRule="auto"/>
+        <w:rPr>
+          <w:rFonts w:ascii="Times New Roman" w:hAnsi="Times New Roman" w:cs="Times New Roman"/>
+          <w:lang w:val="lv-LV"/>
+        </w:rPr>
+      </w:pPr>
+      <w:r>
+        <w:rPr>
+          <w:rFonts w:ascii="Times New Roman" w:hAnsi="Times New Roman" w:cs="Times New Roman"/>
+          <w:lang w:val="lv-LV"/>
+        </w:rPr>
+        <w:t>If-else konstrukciju izmanto, ja ir jāveic sarežģīti salīdzinājumi ar izteiksmēm. Tā ļauj izmantot jebkādu loģiku un nosacījumu kombināciju. Vēl if-else izmanto, ja ir jāveic vairāki salīdzinājumi vai nosacījumi, kuri nav atkarīgi tikai no vienas vērtības, un ja ir nepieciešama iespēja pārbaudīt vairākus nosacījumus, kuri nav atkarīgi no viens otra.</w:t>
+      </w:r>
+    </w:p>
+    <w:p>
+      <w:pPr>
+        <w:spacing w:line="240" w:lineRule="auto"/>
+        <w:rPr>
           <w:noProof/>
         </w:rPr>
-        <w:lastRenderedPageBreak/>
-        <w:t>pārtrauktu switch konstrukcijas izpildi un izvairītos no nevēlamas "ieplūšanas" citos case blokos.</w:t>
-      </w:r>
-    </w:p>
-    <w:p>
-      <w:pPr>
-        <w:pStyle w:val="Heading2"/>
-        <w:rPr>
-          <w:rFonts w:cs="Times New Roman"/>
-          <w:lang w:val="lv-LV"/>
-        </w:rPr>
-      </w:pPr>
-      <w:r>
-        <w:rPr>
-          <w:rFonts w:cs="Times New Roman"/>
-          <w:lang w:val="lv-LV"/>
-        </w:rPr>
-        <w:t>Kuru izvēlēties</w:t>
-      </w:r>
-    </w:p>
-    <w:p>
-      <w:pPr>
-        <w:spacing w:line="240" w:lineRule="auto"/>
-        <w:rPr>
-          <w:rFonts w:ascii="Times New Roman" w:hAnsi="Times New Roman" w:cs="Times New Roman"/>
-          <w:lang w:val="lv-LV"/>
-        </w:rPr>
-      </w:pPr>
-      <w:r>
-        <w:rPr>
-          <w:rFonts w:ascii="Times New Roman" w:hAnsi="Times New Roman" w:cs="Times New Roman"/>
-          <w:lang w:val="lv-LV"/>
-        </w:rPr>
-        <w:t>If-else konstrukciju izmanto, ja ir jāveic sarežģīti salīdzinājumi ar izteiksmēm. Tā ļauj izmantot jebkādu loģiku un nosacījumu kombināciju. Vēl if-else izmanto, ja ir jāveic vairāki salīdzinājumi vai nosacījumi, kuri nav atkarīgi tikai no vienas vērtības, un ja ir nepieciešama iespēja pārbaudīt vairākus nosacījumus, kuri nav atkarīgi no viens otra.</w:t>
-      </w:r>
-    </w:p>
-    <w:p>
-      <w:pPr>
-        <w:spacing w:line="240" w:lineRule="auto"/>
-        <w:rPr>
+      </w:pPr>
+      <w:r>
+        <w:rPr>
+          <w:rFonts w:ascii="Times New Roman" w:hAnsi="Times New Roman" w:cs="Times New Roman"/>
           <w:noProof/>
-        </w:rPr>
-      </w:pPr>
-      <w:r>
-        <w:rPr>
-          <w:rFonts w:ascii="Times New Roman" w:hAnsi="Times New Roman" w:cs="Times New Roman"/>
-          <w:lang w:val="lv-LV"/>
         </w:rPr>
         <w:drawing>
           <wp:anchor distT="0" distB="0" distL="114300" distR="114300" simplePos="0" relativeHeight="251672576" behindDoc="1" locked="0" layoutInCell="1" allowOverlap="1" wp14:anchorId="48EC399C" wp14:editId="296AF428">

</xml_diff>